<commit_message>
finished coding part hw3
</commit_message>
<xml_diff>
--- a/projectA/results_table_truncated.docx
+++ b/projectA/results_table_truncated.docx
@@ -2,15 +2,18 @@
 <file path=word/document.xml><?xml version="1.0" encoding="utf-8"?>
 <w:document xmlns:wpc="http://schemas.microsoft.com/office/word/2010/wordprocessingCanvas" xmlns:cx="http://schemas.microsoft.com/office/drawing/2014/chartex" xmlns:cx1="http://schemas.microsoft.com/office/drawing/2015/9/8/chartex" xmlns:cx2="http://schemas.microsoft.com/office/drawing/2015/10/21/chartex" xmlns:cx3="http://schemas.microsoft.com/office/drawing/2016/5/9/chartex" xmlns:cx4="http://schemas.microsoft.com/office/drawing/2016/5/10/chartex" xmlns:cx5="http://schemas.microsoft.com/office/drawing/2016/5/11/chartex" xmlns:cx6="http://schemas.microsoft.com/office/drawing/2016/5/12/chartex" xmlns:cx7="http://schemas.microsoft.com/office/drawing/2016/5/13/chartex" xmlns:cx8="http://schemas.microsoft.com/office/drawing/2016/5/14/chartex" xmlns:mc="http://schemas.openxmlformats.org/markup-compatibility/2006" xmlns:aink="http://schemas.microsoft.com/office/drawing/2016/ink" xmlns:am3d="http://schemas.microsoft.com/office/drawing/2017/model3d" xmlns:o="urn:schemas-microsoft-com:office:office" xmlns:r="http://schemas.openxmlformats.org/officeDocument/2006/relationships" xmlns:m="http://schemas.openxmlformats.org/officeDocument/2006/math" xmlns:v="urn:schemas-microsoft-com:vml" xmlns:wp14="http://schemas.microsoft.com/office/word/2010/wordprocessingDrawing" xmlns:wp="http://schemas.openxmlformats.org/drawingml/2006/wordprocessingDrawing" xmlns:w10="urn:schemas-microsoft-com:office:word" xmlns:w="http://schemas.openxmlformats.org/wordprocessingml/2006/main" xmlns:w14="http://schemas.microsoft.com/office/word/2010/wordml" xmlns:w15="http://schemas.microsoft.com/office/word/2012/wordml" xmlns:w16cex="http://schemas.microsoft.com/office/word/2018/wordml/cex" xmlns:w16cid="http://schemas.microsoft.com/office/word/2016/wordml/cid" xmlns:w16="http://schemas.microsoft.com/office/word/2018/wordml" xmlns:w16se="http://schemas.microsoft.com/office/word/2015/wordml/symex" xmlns:wpg="http://schemas.microsoft.com/office/word/2010/wordprocessingGroup" xmlns:wpi="http://schemas.microsoft.com/office/word/2010/wordprocessingInk" xmlns:wne="http://schemas.microsoft.com/office/word/2006/wordml" xmlns:wps="http://schemas.microsoft.com/office/word/2010/wordprocessingShape" mc:Ignorable="w14 w15 w16se w16cid w16 w16cex wp14">
   <w:body>
+    <w:p/>
+    <w:p/>
     <w:tbl>
       <w:tblPr>
         <w:tblStyle w:val="TableGridLight"/>
         <w:tblW w:w="0" w:type="auto"/>
+        <w:tblInd w:w="-450" w:type="dxa"/>
         <w:tblLook w:val="04A0" w:firstRow="1" w:lastRow="0" w:firstColumn="1" w:lastColumn="0" w:noHBand="0" w:noVBand="1"/>
       </w:tblPr>
       <w:tblGrid>
-        <w:gridCol w:w="2908"/>
-        <w:gridCol w:w="1232"/>
+        <w:gridCol w:w="2970"/>
+        <w:gridCol w:w="1620"/>
         <w:gridCol w:w="1536"/>
         <w:gridCol w:w="1685"/>
         <w:gridCol w:w="1828"/>
@@ -20,7 +23,7 @@
       <w:tr>
         <w:tc>
           <w:tcPr>
-            <w:tcW w:w="2908" w:type="dxa"/>
+            <w:tcW w:w="2970" w:type="dxa"/>
             <w:tcBorders>
               <w:top w:val="nil"/>
               <w:left w:val="nil"/>
@@ -41,7 +44,7 @@
         </w:tc>
         <w:tc>
           <w:tcPr>
-            <w:tcW w:w="1232" w:type="dxa"/>
+            <w:tcW w:w="1620" w:type="dxa"/>
             <w:shd w:val="clear" w:color="auto" w:fill="C5E0B3" w:themeFill="accent6" w:themeFillTint="66"/>
           </w:tcPr>
           <w:p>
@@ -60,32 +63,27 @@
                 <w:sz w:val="22"/>
                 <w:szCs w:val="22"/>
               </w:rPr>
-              <w:t>0</w:t>
+              <w:t>Model 0</w:t>
             </w:r>
           </w:p>
         </w:tc>
         <w:tc>
           <w:tcPr>
             <w:tcW w:w="1536" w:type="dxa"/>
-          </w:tcPr>
-          <w:p>
-            <w:pPr>
-              <w:spacing w:line="360" w:lineRule="auto"/>
-              <w:jc w:val="center"/>
-              <w:rPr>
-                <w:rFonts w:asciiTheme="majorHAnsi" w:hAnsiTheme="majorHAnsi" w:cstheme="majorHAnsi"/>
-                <w:sz w:val="22"/>
-                <w:szCs w:val="22"/>
-              </w:rPr>
-            </w:pPr>
-            <w:r>
-              <w:rPr>
-                <w:rFonts w:asciiTheme="majorHAnsi" w:hAnsiTheme="majorHAnsi" w:cstheme="majorHAnsi"/>
-                <w:sz w:val="22"/>
-                <w:szCs w:val="22"/>
-              </w:rPr>
-              <w:t>1</w:t>
-            </w:r>
+            <w:tcBorders>
+              <w:top w:val="nil"/>
+            </w:tcBorders>
+          </w:tcPr>
+          <w:p>
+            <w:pPr>
+              <w:spacing w:line="360" w:lineRule="auto"/>
+              <w:jc w:val="center"/>
+              <w:rPr>
+                <w:rFonts w:asciiTheme="majorHAnsi" w:hAnsiTheme="majorHAnsi" w:cstheme="majorHAnsi"/>
+                <w:sz w:val="22"/>
+                <w:szCs w:val="22"/>
+              </w:rPr>
+            </w:pPr>
           </w:p>
         </w:tc>
         <w:tc>
@@ -109,108 +107,54 @@
                 <w:sz w:val="22"/>
                 <w:szCs w:val="22"/>
               </w:rPr>
-              <w:t>2</w:t>
+              <w:t>Model 1</w:t>
             </w:r>
           </w:p>
         </w:tc>
         <w:tc>
           <w:tcPr>
             <w:tcW w:w="1828" w:type="dxa"/>
-          </w:tcPr>
-          <w:p>
-            <w:pPr>
-              <w:spacing w:line="360" w:lineRule="auto"/>
-              <w:jc w:val="center"/>
-              <w:rPr>
-                <w:rFonts w:asciiTheme="majorHAnsi" w:hAnsiTheme="majorHAnsi" w:cstheme="majorHAnsi"/>
-                <w:sz w:val="22"/>
-                <w:szCs w:val="22"/>
-              </w:rPr>
-            </w:pPr>
-            <w:r>
-              <w:rPr>
-                <w:rFonts w:asciiTheme="majorHAnsi" w:hAnsiTheme="majorHAnsi" w:cstheme="majorHAnsi"/>
-                <w:sz w:val="22"/>
-                <w:szCs w:val="22"/>
-              </w:rPr>
-              <w:t>3</w:t>
-            </w:r>
+            <w:tcBorders>
+              <w:top w:val="nil"/>
+              <w:right w:val="nil"/>
+            </w:tcBorders>
+          </w:tcPr>
+          <w:p>
+            <w:pPr>
+              <w:spacing w:line="360" w:lineRule="auto"/>
+              <w:jc w:val="center"/>
+              <w:rPr>
+                <w:rFonts w:asciiTheme="majorHAnsi" w:hAnsiTheme="majorHAnsi" w:cstheme="majorHAnsi"/>
+                <w:sz w:val="22"/>
+                <w:szCs w:val="22"/>
+              </w:rPr>
+            </w:pPr>
           </w:p>
         </w:tc>
         <w:tc>
           <w:tcPr>
             <w:tcW w:w="2048" w:type="dxa"/>
-            <w:shd w:val="clear" w:color="auto" w:fill="C5E0B3" w:themeFill="accent6" w:themeFillTint="66"/>
-          </w:tcPr>
-          <w:p>
-            <w:pPr>
-              <w:spacing w:line="360" w:lineRule="auto"/>
-              <w:jc w:val="center"/>
-              <w:rPr>
-                <w:rFonts w:asciiTheme="majorHAnsi" w:hAnsiTheme="majorHAnsi" w:cstheme="majorHAnsi"/>
-                <w:sz w:val="22"/>
-                <w:szCs w:val="22"/>
-              </w:rPr>
-            </w:pPr>
-            <w:r>
-              <w:rPr>
-                <w:rFonts w:asciiTheme="majorHAnsi" w:hAnsiTheme="majorHAnsi" w:cstheme="majorHAnsi"/>
-                <w:sz w:val="22"/>
-                <w:szCs w:val="22"/>
-              </w:rPr>
-              <w:t>4</w:t>
-            </w:r>
-          </w:p>
-        </w:tc>
-        <w:tc>
-          <w:tcPr>
-            <w:tcW w:w="1718" w:type="dxa"/>
-          </w:tcPr>
-          <w:p>
-            <w:pPr>
-              <w:spacing w:line="360" w:lineRule="auto"/>
-              <w:jc w:val="center"/>
-              <w:rPr>
-                <w:rFonts w:asciiTheme="majorHAnsi" w:hAnsiTheme="majorHAnsi" w:cstheme="majorHAnsi"/>
-                <w:sz w:val="22"/>
-                <w:szCs w:val="22"/>
-              </w:rPr>
-            </w:pPr>
-            <w:r>
-              <w:rPr>
-                <w:rFonts w:asciiTheme="majorHAnsi" w:hAnsiTheme="majorHAnsi" w:cstheme="majorHAnsi"/>
-                <w:sz w:val="22"/>
-                <w:szCs w:val="22"/>
-              </w:rPr>
-              <w:t>5</w:t>
-            </w:r>
-          </w:p>
-        </w:tc>
-      </w:tr>
-      <w:tr>
-        <w:tc>
-          <w:tcPr>
-            <w:tcW w:w="2908" w:type="dxa"/>
             <w:tcBorders>
               <w:top w:val="nil"/>
               <w:left w:val="nil"/>
             </w:tcBorders>
-          </w:tcPr>
-          <w:p>
-            <w:pPr>
-              <w:spacing w:line="360" w:lineRule="auto"/>
-              <w:jc w:val="center"/>
-              <w:rPr>
-                <w:rFonts w:asciiTheme="majorHAnsi" w:hAnsiTheme="majorHAnsi" w:cstheme="majorHAnsi"/>
-                <w:sz w:val="22"/>
-                <w:szCs w:val="22"/>
-              </w:rPr>
-            </w:pPr>
-          </w:p>
-        </w:tc>
-        <w:tc>
-          <w:tcPr>
-            <w:tcW w:w="1232" w:type="dxa"/>
+            <w:shd w:val="clear" w:color="auto" w:fill="auto"/>
+          </w:tcPr>
+          <w:p>
+            <w:pPr>
+              <w:spacing w:line="360" w:lineRule="auto"/>
+              <w:jc w:val="center"/>
+              <w:rPr>
+                <w:rFonts w:asciiTheme="majorHAnsi" w:hAnsiTheme="majorHAnsi" w:cstheme="majorHAnsi"/>
+                <w:sz w:val="22"/>
+                <w:szCs w:val="22"/>
+              </w:rPr>
+            </w:pPr>
+          </w:p>
+        </w:tc>
+        <w:tc>
+          <w:tcPr>
+            <w:tcW w:w="1718" w:type="dxa"/>
             <w:shd w:val="clear" w:color="auto" w:fill="C5E0B3" w:themeFill="accent6" w:themeFillTint="66"/>
           </w:tcPr>
           <w:p>
@@ -229,18 +173,56 @@
                 <w:sz w:val="22"/>
                 <w:szCs w:val="22"/>
               </w:rPr>
-              <w:t xml:space="preserve">Baseline Model: Logistic </w:t>
-            </w:r>
-            <w:proofErr w:type="spellStart"/>
-            <w:r>
-              <w:rPr>
-                <w:rFonts w:asciiTheme="majorHAnsi" w:hAnsiTheme="majorHAnsi" w:cstheme="majorHAnsi"/>
-                <w:sz w:val="22"/>
-                <w:szCs w:val="22"/>
-              </w:rPr>
-              <w:t>Regr</w:t>
-            </w:r>
-            <w:proofErr w:type="spellEnd"/>
+              <w:t>Model 2</w:t>
+            </w:r>
+          </w:p>
+        </w:tc>
+      </w:tr>
+      <w:tr>
+        <w:tc>
+          <w:tcPr>
+            <w:tcW w:w="2970" w:type="dxa"/>
+            <w:tcBorders>
+              <w:top w:val="nil"/>
+              <w:left w:val="nil"/>
+              <w:bottom w:val="nil"/>
+            </w:tcBorders>
+          </w:tcPr>
+          <w:p>
+            <w:pPr>
+              <w:spacing w:line="360" w:lineRule="auto"/>
+              <w:jc w:val="center"/>
+              <w:rPr>
+                <w:rFonts w:asciiTheme="majorHAnsi" w:hAnsiTheme="majorHAnsi" w:cstheme="majorHAnsi"/>
+                <w:sz w:val="22"/>
+                <w:szCs w:val="22"/>
+              </w:rPr>
+            </w:pPr>
+          </w:p>
+        </w:tc>
+        <w:tc>
+          <w:tcPr>
+            <w:tcW w:w="1620" w:type="dxa"/>
+            <w:shd w:val="clear" w:color="auto" w:fill="C5E0B3" w:themeFill="accent6" w:themeFillTint="66"/>
+          </w:tcPr>
+          <w:p>
+            <w:pPr>
+              <w:spacing w:line="360" w:lineRule="auto"/>
+              <w:jc w:val="center"/>
+              <w:rPr>
+                <w:rFonts w:asciiTheme="majorHAnsi" w:hAnsiTheme="majorHAnsi" w:cstheme="majorHAnsi"/>
+                <w:sz w:val="22"/>
+                <w:szCs w:val="22"/>
+              </w:rPr>
+            </w:pPr>
+            <w:r>
+              <w:rPr>
+                <w:rFonts w:asciiTheme="majorHAnsi" w:hAnsiTheme="majorHAnsi" w:cstheme="majorHAnsi"/>
+                <w:sz w:val="22"/>
+                <w:szCs w:val="22"/>
+              </w:rPr>
+              <w:t>A</w:t>
+            </w:r>
           </w:p>
         </w:tc>
         <w:tc>
@@ -263,25 +245,7 @@
                 <w:sz w:val="22"/>
                 <w:szCs w:val="22"/>
               </w:rPr>
-              <w:t xml:space="preserve">Logistic </w:t>
-            </w:r>
-            <w:proofErr w:type="spellStart"/>
-            <w:r>
-              <w:rPr>
-                <w:rFonts w:asciiTheme="majorHAnsi" w:hAnsiTheme="majorHAnsi" w:cstheme="majorHAnsi"/>
-                <w:sz w:val="22"/>
-                <w:szCs w:val="22"/>
-              </w:rPr>
-              <w:t>Regr</w:t>
-            </w:r>
-            <w:proofErr w:type="spellEnd"/>
-            <w:r>
-              <w:rPr>
-                <w:rFonts w:asciiTheme="majorHAnsi" w:hAnsiTheme="majorHAnsi" w:cstheme="majorHAnsi"/>
-                <w:sz w:val="22"/>
-                <w:szCs w:val="22"/>
-              </w:rPr>
-              <w:t xml:space="preserve"> + Avg Luminosity per Pixel</w:t>
+              <w:t>B</w:t>
             </w:r>
           </w:p>
         </w:tc>
@@ -306,44 +270,7 @@
                 <w:sz w:val="22"/>
                 <w:szCs w:val="22"/>
               </w:rPr>
-              <w:t xml:space="preserve">Logistic </w:t>
-            </w:r>
-            <w:proofErr w:type="spellStart"/>
-            <w:r>
-              <w:rPr>
-                <w:rFonts w:asciiTheme="majorHAnsi" w:hAnsiTheme="majorHAnsi" w:cstheme="majorHAnsi"/>
-                <w:sz w:val="22"/>
-                <w:szCs w:val="22"/>
-              </w:rPr>
-              <w:t>Regr</w:t>
-            </w:r>
-            <w:proofErr w:type="spellEnd"/>
-            <w:r>
-              <w:rPr>
-                <w:rFonts w:asciiTheme="majorHAnsi" w:hAnsiTheme="majorHAnsi" w:cstheme="majorHAnsi"/>
-                <w:sz w:val="22"/>
-                <w:szCs w:val="22"/>
-              </w:rPr>
-              <w:t xml:space="preserve"> +</w:t>
-            </w:r>
-          </w:p>
-          <w:p>
-            <w:pPr>
-              <w:spacing w:line="360" w:lineRule="auto"/>
-              <w:jc w:val="center"/>
-              <w:rPr>
-                <w:rFonts w:asciiTheme="majorHAnsi" w:hAnsiTheme="majorHAnsi" w:cstheme="majorHAnsi"/>
-                <w:sz w:val="22"/>
-                <w:szCs w:val="22"/>
-              </w:rPr>
-            </w:pPr>
-            <w:r>
-              <w:rPr>
-                <w:rFonts w:asciiTheme="majorHAnsi" w:hAnsiTheme="majorHAnsi" w:cstheme="majorHAnsi"/>
-                <w:sz w:val="22"/>
-                <w:szCs w:val="22"/>
-              </w:rPr>
-              <w:t>Avg Number of “on” Pixels per Image</w:t>
+              <w:t>C</w:t>
             </w:r>
           </w:p>
         </w:tc>
@@ -367,31 +294,38 @@
                 <w:sz w:val="22"/>
                 <w:szCs w:val="22"/>
               </w:rPr>
-              <w:t xml:space="preserve">Logistic </w:t>
-            </w:r>
-            <w:proofErr w:type="spellStart"/>
-            <w:r>
-              <w:rPr>
-                <w:rFonts w:asciiTheme="majorHAnsi" w:hAnsiTheme="majorHAnsi" w:cstheme="majorHAnsi"/>
-                <w:sz w:val="22"/>
-                <w:szCs w:val="22"/>
-              </w:rPr>
-              <w:t>Regr</w:t>
-            </w:r>
-            <w:proofErr w:type="spellEnd"/>
-            <w:r>
-              <w:rPr>
-                <w:rFonts w:asciiTheme="majorHAnsi" w:hAnsiTheme="majorHAnsi" w:cstheme="majorHAnsi"/>
-                <w:sz w:val="22"/>
-                <w:szCs w:val="22"/>
-              </w:rPr>
-              <w:t xml:space="preserve"> + Number of “on” pixels per Image</w:t>
+              <w:t>D</w:t>
             </w:r>
           </w:p>
         </w:tc>
         <w:tc>
           <w:tcPr>
             <w:tcW w:w="2048" w:type="dxa"/>
+            <w:shd w:val="clear" w:color="auto" w:fill="auto"/>
+          </w:tcPr>
+          <w:p>
+            <w:pPr>
+              <w:spacing w:line="360" w:lineRule="auto"/>
+              <w:jc w:val="center"/>
+              <w:rPr>
+                <w:rFonts w:asciiTheme="majorHAnsi" w:hAnsiTheme="majorHAnsi" w:cstheme="majorHAnsi"/>
+                <w:sz w:val="22"/>
+                <w:szCs w:val="22"/>
+              </w:rPr>
+            </w:pPr>
+            <w:r>
+              <w:rPr>
+                <w:rFonts w:asciiTheme="majorHAnsi" w:hAnsiTheme="majorHAnsi" w:cstheme="majorHAnsi"/>
+                <w:sz w:val="22"/>
+                <w:szCs w:val="22"/>
+              </w:rPr>
+              <w:t>E</w:t>
+            </w:r>
+          </w:p>
+        </w:tc>
+        <w:tc>
+          <w:tcPr>
+            <w:tcW w:w="1718" w:type="dxa"/>
             <w:shd w:val="clear" w:color="auto" w:fill="C5E0B3" w:themeFill="accent6" w:themeFillTint="66"/>
           </w:tcPr>
           <w:p>
@@ -410,67 +344,7 @@
                 <w:sz w:val="22"/>
                 <w:szCs w:val="22"/>
               </w:rPr>
-              <w:t xml:space="preserve">Logistic </w:t>
-            </w:r>
-            <w:proofErr w:type="spellStart"/>
-            <w:r>
-              <w:rPr>
-                <w:rFonts w:asciiTheme="majorHAnsi" w:hAnsiTheme="majorHAnsi" w:cstheme="majorHAnsi"/>
-                <w:sz w:val="22"/>
-                <w:szCs w:val="22"/>
-              </w:rPr>
-              <w:t>Regr</w:t>
-            </w:r>
-            <w:proofErr w:type="spellEnd"/>
-            <w:r>
-              <w:rPr>
-                <w:rFonts w:asciiTheme="majorHAnsi" w:hAnsiTheme="majorHAnsi" w:cstheme="majorHAnsi"/>
-                <w:sz w:val="22"/>
-                <w:szCs w:val="22"/>
-              </w:rPr>
-              <w:t xml:space="preserve"> + Vertical Edge Detection Convolution</w:t>
-            </w:r>
-          </w:p>
-        </w:tc>
-        <w:tc>
-          <w:tcPr>
-            <w:tcW w:w="1718" w:type="dxa"/>
-          </w:tcPr>
-          <w:p>
-            <w:pPr>
-              <w:spacing w:line="360" w:lineRule="auto"/>
-              <w:jc w:val="center"/>
-              <w:rPr>
-                <w:rFonts w:asciiTheme="majorHAnsi" w:hAnsiTheme="majorHAnsi" w:cstheme="majorHAnsi"/>
-                <w:sz w:val="22"/>
-                <w:szCs w:val="22"/>
-              </w:rPr>
-            </w:pPr>
-            <w:r>
-              <w:rPr>
-                <w:rFonts w:asciiTheme="majorHAnsi" w:hAnsiTheme="majorHAnsi" w:cstheme="majorHAnsi"/>
-                <w:sz w:val="22"/>
-                <w:szCs w:val="22"/>
-              </w:rPr>
-              <w:t xml:space="preserve">Logistic </w:t>
-            </w:r>
-            <w:proofErr w:type="spellStart"/>
-            <w:r>
-              <w:rPr>
-                <w:rFonts w:asciiTheme="majorHAnsi" w:hAnsiTheme="majorHAnsi" w:cstheme="majorHAnsi"/>
-                <w:sz w:val="22"/>
-                <w:szCs w:val="22"/>
-              </w:rPr>
-              <w:t>Regr</w:t>
-            </w:r>
-            <w:proofErr w:type="spellEnd"/>
-            <w:r>
-              <w:rPr>
-                <w:rFonts w:asciiTheme="majorHAnsi" w:hAnsiTheme="majorHAnsi" w:cstheme="majorHAnsi"/>
-                <w:sz w:val="22"/>
-                <w:szCs w:val="22"/>
-              </w:rPr>
-              <w:t xml:space="preserve"> + Horizontal Edge Detection Convolution</w:t>
+              <w:t>F</w:t>
             </w:r>
           </w:p>
         </w:tc>
@@ -478,64 +352,46 @@
       <w:tr>
         <w:tc>
           <w:tcPr>
-            <w:tcW w:w="2908" w:type="dxa"/>
-          </w:tcPr>
-          <w:p>
-            <w:pPr>
-              <w:spacing w:line="360" w:lineRule="auto"/>
-              <w:jc w:val="center"/>
-              <w:rPr>
-                <w:rFonts w:asciiTheme="majorHAnsi" w:hAnsiTheme="majorHAnsi" w:cstheme="majorHAnsi"/>
-                <w:sz w:val="22"/>
-                <w:szCs w:val="22"/>
-              </w:rPr>
-            </w:pPr>
-            <w:r>
-              <w:rPr>
-                <w:rFonts w:asciiTheme="majorHAnsi" w:hAnsiTheme="majorHAnsi" w:cstheme="majorHAnsi"/>
-                <w:sz w:val="22"/>
-                <w:szCs w:val="22"/>
-              </w:rPr>
-              <w:t>Avg CV Training Error Rate</w:t>
-            </w:r>
-          </w:p>
-        </w:tc>
-        <w:tc>
-          <w:tcPr>
-            <w:tcW w:w="1232" w:type="dxa"/>
-          </w:tcPr>
-          <w:p>
-            <w:pPr>
-              <w:pStyle w:val="HTMLPreformatted"/>
-              <w:shd w:val="clear" w:color="auto" w:fill="FFFFFF"/>
-              <w:wordWrap w:val="0"/>
-              <w:spacing w:line="360" w:lineRule="auto"/>
-              <w:jc w:val="center"/>
-              <w:textAlignment w:val="baseline"/>
-              <w:rPr>
-                <w:rFonts w:asciiTheme="majorHAnsi" w:hAnsiTheme="majorHAnsi" w:cstheme="majorHAnsi"/>
-                <w:color w:val="000000"/>
-                <w:sz w:val="22"/>
-                <w:szCs w:val="22"/>
-              </w:rPr>
-            </w:pPr>
-            <w:r>
-              <w:rPr>
-                <w:rFonts w:asciiTheme="majorHAnsi" w:hAnsiTheme="majorHAnsi" w:cstheme="majorHAnsi"/>
-                <w:color w:val="000000"/>
-                <w:sz w:val="22"/>
-                <w:szCs w:val="22"/>
-              </w:rPr>
-              <w:t>0.01</w:t>
-            </w:r>
-            <w:r>
-              <w:rPr>
-                <w:rFonts w:asciiTheme="majorHAnsi" w:hAnsiTheme="majorHAnsi" w:cstheme="majorHAnsi"/>
-                <w:color w:val="000000"/>
-                <w:sz w:val="22"/>
-                <w:szCs w:val="22"/>
-              </w:rPr>
-              <w:t>7</w:t>
+            <w:tcW w:w="2970" w:type="dxa"/>
+            <w:tcBorders>
+              <w:top w:val="nil"/>
+              <w:left w:val="nil"/>
+            </w:tcBorders>
+          </w:tcPr>
+          <w:p>
+            <w:pPr>
+              <w:spacing w:line="360" w:lineRule="auto"/>
+              <w:jc w:val="center"/>
+              <w:rPr>
+                <w:rFonts w:asciiTheme="majorHAnsi" w:hAnsiTheme="majorHAnsi" w:cstheme="majorHAnsi"/>
+                <w:sz w:val="22"/>
+                <w:szCs w:val="22"/>
+              </w:rPr>
+            </w:pPr>
+          </w:p>
+        </w:tc>
+        <w:tc>
+          <w:tcPr>
+            <w:tcW w:w="1620" w:type="dxa"/>
+            <w:shd w:val="clear" w:color="auto" w:fill="C5E0B3" w:themeFill="accent6" w:themeFillTint="66"/>
+          </w:tcPr>
+          <w:p>
+            <w:pPr>
+              <w:spacing w:line="360" w:lineRule="auto"/>
+              <w:jc w:val="center"/>
+              <w:rPr>
+                <w:rFonts w:asciiTheme="majorHAnsi" w:hAnsiTheme="majorHAnsi" w:cstheme="majorHAnsi"/>
+                <w:sz w:val="22"/>
+                <w:szCs w:val="22"/>
+              </w:rPr>
+            </w:pPr>
+            <w:r>
+              <w:rPr>
+                <w:rFonts w:asciiTheme="majorHAnsi" w:hAnsiTheme="majorHAnsi" w:cstheme="majorHAnsi"/>
+                <w:sz w:val="22"/>
+                <w:szCs w:val="22"/>
+              </w:rPr>
+              <w:t>Baseline Model: Logistic Regr</w:t>
             </w:r>
           </w:p>
         </w:tc>
@@ -545,66 +401,65 @@
           </w:tcPr>
           <w:p>
             <w:pPr>
-              <w:pStyle w:val="HTMLPreformatted"/>
-              <w:shd w:val="clear" w:color="auto" w:fill="FFFFFF"/>
-              <w:wordWrap w:val="0"/>
-              <w:spacing w:line="360" w:lineRule="auto"/>
-              <w:jc w:val="center"/>
-              <w:textAlignment w:val="baseline"/>
-              <w:rPr>
-                <w:rFonts w:asciiTheme="majorHAnsi" w:hAnsiTheme="majorHAnsi" w:cstheme="majorHAnsi"/>
-                <w:color w:val="000000"/>
-                <w:sz w:val="22"/>
-                <w:szCs w:val="22"/>
-              </w:rPr>
-            </w:pPr>
-            <w:r>
-              <w:rPr>
-                <w:rFonts w:asciiTheme="majorHAnsi" w:hAnsiTheme="majorHAnsi" w:cstheme="majorHAnsi"/>
-                <w:color w:val="000000"/>
-                <w:sz w:val="22"/>
-                <w:szCs w:val="22"/>
-              </w:rPr>
-              <w:t>0.01</w:t>
-            </w:r>
-            <w:r>
-              <w:rPr>
-                <w:rFonts w:asciiTheme="majorHAnsi" w:hAnsiTheme="majorHAnsi" w:cstheme="majorHAnsi"/>
-                <w:color w:val="000000"/>
-                <w:sz w:val="22"/>
-                <w:szCs w:val="22"/>
-              </w:rPr>
-              <w:t>7</w:t>
+              <w:spacing w:line="360" w:lineRule="auto"/>
+              <w:jc w:val="center"/>
+              <w:rPr>
+                <w:rFonts w:asciiTheme="majorHAnsi" w:hAnsiTheme="majorHAnsi" w:cstheme="majorHAnsi"/>
+                <w:sz w:val="22"/>
+                <w:szCs w:val="22"/>
+              </w:rPr>
+            </w:pPr>
+            <w:r>
+              <w:rPr>
+                <w:rFonts w:asciiTheme="majorHAnsi" w:hAnsiTheme="majorHAnsi" w:cstheme="majorHAnsi"/>
+                <w:sz w:val="22"/>
+                <w:szCs w:val="22"/>
+              </w:rPr>
+              <w:t>Logistic Regr + Avg Luminosity per Pixel</w:t>
             </w:r>
           </w:p>
         </w:tc>
         <w:tc>
           <w:tcPr>
             <w:tcW w:w="1685" w:type="dxa"/>
-          </w:tcPr>
-          <w:p>
-            <w:pPr>
-              <w:pStyle w:val="HTMLPreformatted"/>
-              <w:shd w:val="clear" w:color="auto" w:fill="FFFFFF"/>
-              <w:wordWrap w:val="0"/>
-              <w:spacing w:line="360" w:lineRule="auto"/>
-              <w:jc w:val="center"/>
-              <w:textAlignment w:val="baseline"/>
-              <w:rPr>
-                <w:rFonts w:asciiTheme="majorHAnsi" w:hAnsiTheme="majorHAnsi" w:cstheme="majorHAnsi"/>
-                <w:color w:val="000000"/>
-                <w:sz w:val="22"/>
-                <w:szCs w:val="22"/>
-              </w:rPr>
-            </w:pPr>
-            <w:r>
-              <w:rPr>
-                <w:rFonts w:asciiTheme="majorHAnsi" w:hAnsiTheme="majorHAnsi" w:cstheme="majorHAnsi"/>
-                <w:color w:val="000000"/>
-                <w:sz w:val="22"/>
-                <w:szCs w:val="22"/>
-              </w:rPr>
-              <w:t>0.010</w:t>
+            <w:shd w:val="clear" w:color="auto" w:fill="C5E0B3" w:themeFill="accent6" w:themeFillTint="66"/>
+          </w:tcPr>
+          <w:p>
+            <w:pPr>
+              <w:spacing w:line="360" w:lineRule="auto"/>
+              <w:jc w:val="center"/>
+              <w:rPr>
+                <w:rFonts w:asciiTheme="majorHAnsi" w:hAnsiTheme="majorHAnsi" w:cstheme="majorHAnsi"/>
+                <w:sz w:val="22"/>
+                <w:szCs w:val="22"/>
+              </w:rPr>
+            </w:pPr>
+            <w:r>
+              <w:rPr>
+                <w:rFonts w:asciiTheme="majorHAnsi" w:hAnsiTheme="majorHAnsi" w:cstheme="majorHAnsi"/>
+                <w:sz w:val="22"/>
+                <w:szCs w:val="22"/>
+              </w:rPr>
+              <w:t>Logistic Regr +</w:t>
+            </w:r>
+          </w:p>
+          <w:p>
+            <w:pPr>
+              <w:spacing w:line="360" w:lineRule="auto"/>
+              <w:jc w:val="center"/>
+              <w:rPr>
+                <w:rFonts w:asciiTheme="majorHAnsi" w:hAnsiTheme="majorHAnsi" w:cstheme="majorHAnsi"/>
+                <w:sz w:val="22"/>
+                <w:szCs w:val="22"/>
+              </w:rPr>
+            </w:pPr>
+            <w:r>
+              <w:rPr>
+                <w:rFonts w:asciiTheme="majorHAnsi" w:hAnsiTheme="majorHAnsi" w:cstheme="majorHAnsi"/>
+                <w:sz w:val="22"/>
+                <w:szCs w:val="22"/>
+              </w:rPr>
+              <w:t>Avg Number of “on” Pixels per Image</w:t>
             </w:r>
           </w:p>
         </w:tc>
@@ -614,105 +469,71 @@
           </w:tcPr>
           <w:p>
             <w:pPr>
-              <w:pStyle w:val="HTMLPreformatted"/>
-              <w:shd w:val="clear" w:color="auto" w:fill="FFFFFF"/>
-              <w:wordWrap w:val="0"/>
-              <w:spacing w:line="360" w:lineRule="auto"/>
-              <w:jc w:val="center"/>
-              <w:textAlignment w:val="baseline"/>
-              <w:rPr>
-                <w:rFonts w:asciiTheme="majorHAnsi" w:hAnsiTheme="majorHAnsi" w:cstheme="majorHAnsi"/>
-                <w:color w:val="000000"/>
-                <w:sz w:val="22"/>
-                <w:szCs w:val="22"/>
-              </w:rPr>
-            </w:pPr>
-            <w:r>
-              <w:rPr>
-                <w:rFonts w:asciiTheme="majorHAnsi" w:hAnsiTheme="majorHAnsi" w:cstheme="majorHAnsi"/>
-                <w:color w:val="000000"/>
-                <w:sz w:val="22"/>
-                <w:szCs w:val="22"/>
-              </w:rPr>
-              <w:t>0.017</w:t>
+              <w:spacing w:line="360" w:lineRule="auto"/>
+              <w:jc w:val="center"/>
+              <w:rPr>
+                <w:rFonts w:asciiTheme="majorHAnsi" w:hAnsiTheme="majorHAnsi" w:cstheme="majorHAnsi"/>
+                <w:sz w:val="22"/>
+                <w:szCs w:val="22"/>
+              </w:rPr>
+            </w:pPr>
+            <w:r>
+              <w:rPr>
+                <w:rFonts w:asciiTheme="majorHAnsi" w:hAnsiTheme="majorHAnsi" w:cstheme="majorHAnsi"/>
+                <w:sz w:val="22"/>
+                <w:szCs w:val="22"/>
+              </w:rPr>
+              <w:t>Logistic Regr + Number of “on” pixels per Image</w:t>
             </w:r>
           </w:p>
         </w:tc>
         <w:tc>
           <w:tcPr>
             <w:tcW w:w="2048" w:type="dxa"/>
-          </w:tcPr>
-          <w:p>
-            <w:pPr>
-              <w:pStyle w:val="HTMLPreformatted"/>
-              <w:shd w:val="clear" w:color="auto" w:fill="FFFFFF"/>
-              <w:wordWrap w:val="0"/>
-              <w:spacing w:line="360" w:lineRule="auto"/>
-              <w:jc w:val="center"/>
-              <w:textAlignment w:val="baseline"/>
-              <w:rPr>
-                <w:rFonts w:asciiTheme="majorHAnsi" w:hAnsiTheme="majorHAnsi" w:cstheme="majorHAnsi"/>
-                <w:color w:val="000000"/>
-                <w:sz w:val="22"/>
-                <w:szCs w:val="22"/>
-              </w:rPr>
-            </w:pPr>
-            <w:r>
-              <w:rPr>
-                <w:rFonts w:asciiTheme="majorHAnsi" w:hAnsiTheme="majorHAnsi" w:cstheme="majorHAnsi"/>
-                <w:color w:val="000000"/>
-                <w:sz w:val="22"/>
-                <w:szCs w:val="22"/>
-              </w:rPr>
-              <w:t>0.01</w:t>
-            </w:r>
-            <w:r>
-              <w:rPr>
-                <w:rFonts w:asciiTheme="majorHAnsi" w:hAnsiTheme="majorHAnsi" w:cstheme="majorHAnsi"/>
-                <w:color w:val="000000"/>
-                <w:sz w:val="22"/>
-                <w:szCs w:val="22"/>
-              </w:rPr>
-              <w:t>8</w:t>
+            <w:shd w:val="clear" w:color="auto" w:fill="auto"/>
+          </w:tcPr>
+          <w:p>
+            <w:pPr>
+              <w:spacing w:line="360" w:lineRule="auto"/>
+              <w:jc w:val="center"/>
+              <w:rPr>
+                <w:rFonts w:asciiTheme="majorHAnsi" w:hAnsiTheme="majorHAnsi" w:cstheme="majorHAnsi"/>
+                <w:sz w:val="22"/>
+                <w:szCs w:val="22"/>
+              </w:rPr>
+            </w:pPr>
+            <w:r>
+              <w:rPr>
+                <w:rFonts w:asciiTheme="majorHAnsi" w:hAnsiTheme="majorHAnsi" w:cstheme="majorHAnsi"/>
+                <w:sz w:val="22"/>
+                <w:szCs w:val="22"/>
+              </w:rPr>
+              <w:t>Logistic Regr + Vertical Edge Detection Convolution</w:t>
             </w:r>
           </w:p>
         </w:tc>
         <w:tc>
           <w:tcPr>
             <w:tcW w:w="1718" w:type="dxa"/>
-          </w:tcPr>
-          <w:p>
-            <w:pPr>
-              <w:pStyle w:val="HTMLPreformatted"/>
-              <w:shd w:val="clear" w:color="auto" w:fill="FFFFFF"/>
-              <w:wordWrap w:val="0"/>
-              <w:spacing w:line="360" w:lineRule="auto"/>
-              <w:jc w:val="center"/>
-              <w:textAlignment w:val="baseline"/>
-              <w:rPr>
-                <w:rFonts w:asciiTheme="majorHAnsi" w:hAnsiTheme="majorHAnsi" w:cstheme="majorHAnsi"/>
-                <w:color w:val="000000"/>
-                <w:sz w:val="22"/>
-                <w:szCs w:val="22"/>
-              </w:rPr>
-            </w:pPr>
-            <w:r>
-              <w:rPr>
-                <w:rFonts w:asciiTheme="majorHAnsi" w:hAnsiTheme="majorHAnsi" w:cstheme="majorHAnsi"/>
-                <w:color w:val="000000"/>
-                <w:sz w:val="22"/>
-                <w:szCs w:val="22"/>
-              </w:rPr>
-              <w:t>0.01</w:t>
-            </w:r>
-            <w:r>
-              <w:rPr>
-                <w:rFonts w:asciiTheme="majorHAnsi" w:hAnsiTheme="majorHAnsi" w:cstheme="majorHAnsi"/>
-                <w:color w:val="000000"/>
-                <w:sz w:val="22"/>
-                <w:szCs w:val="22"/>
-              </w:rPr>
-              <w:t>9</w:t>
+            <w:shd w:val="clear" w:color="auto" w:fill="C5E0B3" w:themeFill="accent6" w:themeFillTint="66"/>
+          </w:tcPr>
+          <w:p>
+            <w:pPr>
+              <w:spacing w:line="360" w:lineRule="auto"/>
+              <w:jc w:val="center"/>
+              <w:rPr>
+                <w:rFonts w:asciiTheme="majorHAnsi" w:hAnsiTheme="majorHAnsi" w:cstheme="majorHAnsi"/>
+                <w:sz w:val="22"/>
+                <w:szCs w:val="22"/>
+              </w:rPr>
+            </w:pPr>
+            <w:r>
+              <w:rPr>
+                <w:rFonts w:asciiTheme="majorHAnsi" w:hAnsiTheme="majorHAnsi" w:cstheme="majorHAnsi"/>
+                <w:sz w:val="22"/>
+                <w:szCs w:val="22"/>
+              </w:rPr>
+              <w:t>Logistic Regr + Horizontal Edge Detection Convolution</w:t>
             </w:r>
           </w:p>
         </w:tc>
@@ -720,7 +541,249 @@
       <w:tr>
         <w:tc>
           <w:tcPr>
-            <w:tcW w:w="2908" w:type="dxa"/>
+            <w:tcW w:w="2970" w:type="dxa"/>
+          </w:tcPr>
+          <w:p>
+            <w:pPr>
+              <w:spacing w:line="360" w:lineRule="auto"/>
+              <w:jc w:val="center"/>
+              <w:rPr>
+                <w:rFonts w:asciiTheme="majorHAnsi" w:hAnsiTheme="majorHAnsi" w:cstheme="majorHAnsi"/>
+                <w:sz w:val="22"/>
+                <w:szCs w:val="22"/>
+              </w:rPr>
+            </w:pPr>
+            <w:r>
+              <w:rPr>
+                <w:rFonts w:asciiTheme="majorHAnsi" w:hAnsiTheme="majorHAnsi" w:cstheme="majorHAnsi"/>
+                <w:sz w:val="22"/>
+                <w:szCs w:val="22"/>
+              </w:rPr>
+              <w:t>Avg CV Training Error Rate</w:t>
+            </w:r>
+          </w:p>
+        </w:tc>
+        <w:tc>
+          <w:tcPr>
+            <w:tcW w:w="1620" w:type="dxa"/>
+          </w:tcPr>
+          <w:p>
+            <w:pPr>
+              <w:pStyle w:val="HTMLPreformatted"/>
+              <w:shd w:val="clear" w:color="auto" w:fill="FFFFFF"/>
+              <w:wordWrap w:val="0"/>
+              <w:spacing w:line="360" w:lineRule="auto"/>
+              <w:jc w:val="center"/>
+              <w:textAlignment w:val="baseline"/>
+              <w:rPr>
+                <w:rFonts w:asciiTheme="majorHAnsi" w:hAnsiTheme="majorHAnsi" w:cstheme="majorHAnsi"/>
+                <w:color w:val="000000"/>
+                <w:sz w:val="22"/>
+                <w:szCs w:val="22"/>
+              </w:rPr>
+            </w:pPr>
+            <w:r>
+              <w:rPr>
+                <w:rFonts w:asciiTheme="majorHAnsi" w:hAnsiTheme="majorHAnsi" w:cstheme="majorHAnsi"/>
+                <w:color w:val="000000"/>
+                <w:sz w:val="22"/>
+                <w:szCs w:val="22"/>
+              </w:rPr>
+              <w:t>0.01</w:t>
+            </w:r>
+            <w:r>
+              <w:rPr>
+                <w:rFonts w:asciiTheme="majorHAnsi" w:hAnsiTheme="majorHAnsi" w:cstheme="majorHAnsi"/>
+                <w:color w:val="000000"/>
+                <w:sz w:val="22"/>
+                <w:szCs w:val="22"/>
+              </w:rPr>
+              <w:t>7</w:t>
+            </w:r>
+          </w:p>
+        </w:tc>
+        <w:tc>
+          <w:tcPr>
+            <w:tcW w:w="1536" w:type="dxa"/>
+          </w:tcPr>
+          <w:p>
+            <w:pPr>
+              <w:pStyle w:val="HTMLPreformatted"/>
+              <w:shd w:val="clear" w:color="auto" w:fill="FFFFFF"/>
+              <w:wordWrap w:val="0"/>
+              <w:spacing w:line="360" w:lineRule="auto"/>
+              <w:jc w:val="center"/>
+              <w:textAlignment w:val="baseline"/>
+              <w:rPr>
+                <w:rFonts w:asciiTheme="majorHAnsi" w:hAnsiTheme="majorHAnsi" w:cstheme="majorHAnsi"/>
+                <w:color w:val="000000"/>
+                <w:sz w:val="22"/>
+                <w:szCs w:val="22"/>
+              </w:rPr>
+            </w:pPr>
+            <w:r>
+              <w:rPr>
+                <w:rFonts w:asciiTheme="majorHAnsi" w:hAnsiTheme="majorHAnsi" w:cstheme="majorHAnsi"/>
+                <w:color w:val="000000"/>
+                <w:sz w:val="22"/>
+                <w:szCs w:val="22"/>
+              </w:rPr>
+              <w:t>0.01</w:t>
+            </w:r>
+            <w:r>
+              <w:rPr>
+                <w:rFonts w:asciiTheme="majorHAnsi" w:hAnsiTheme="majorHAnsi" w:cstheme="majorHAnsi"/>
+                <w:color w:val="000000"/>
+                <w:sz w:val="22"/>
+                <w:szCs w:val="22"/>
+              </w:rPr>
+              <w:t>7</w:t>
+            </w:r>
+          </w:p>
+        </w:tc>
+        <w:tc>
+          <w:tcPr>
+            <w:tcW w:w="1685" w:type="dxa"/>
+          </w:tcPr>
+          <w:p>
+            <w:pPr>
+              <w:pStyle w:val="HTMLPreformatted"/>
+              <w:shd w:val="clear" w:color="auto" w:fill="FFFFFF"/>
+              <w:wordWrap w:val="0"/>
+              <w:spacing w:line="360" w:lineRule="auto"/>
+              <w:jc w:val="center"/>
+              <w:textAlignment w:val="baseline"/>
+              <w:rPr>
+                <w:rFonts w:asciiTheme="majorHAnsi" w:hAnsiTheme="majorHAnsi" w:cstheme="majorHAnsi"/>
+                <w:color w:val="000000"/>
+                <w:sz w:val="22"/>
+                <w:szCs w:val="22"/>
+              </w:rPr>
+            </w:pPr>
+            <w:r>
+              <w:rPr>
+                <w:rFonts w:asciiTheme="majorHAnsi" w:hAnsiTheme="majorHAnsi" w:cstheme="majorHAnsi"/>
+                <w:color w:val="000000"/>
+                <w:sz w:val="22"/>
+                <w:szCs w:val="22"/>
+              </w:rPr>
+              <w:t>0.010</w:t>
+            </w:r>
+          </w:p>
+        </w:tc>
+        <w:tc>
+          <w:tcPr>
+            <w:tcW w:w="1828" w:type="dxa"/>
+          </w:tcPr>
+          <w:p>
+            <w:pPr>
+              <w:pStyle w:val="HTMLPreformatted"/>
+              <w:shd w:val="clear" w:color="auto" w:fill="FFFFFF"/>
+              <w:wordWrap w:val="0"/>
+              <w:spacing w:line="360" w:lineRule="auto"/>
+              <w:jc w:val="center"/>
+              <w:textAlignment w:val="baseline"/>
+              <w:rPr>
+                <w:rFonts w:asciiTheme="majorHAnsi" w:hAnsiTheme="majorHAnsi" w:cstheme="majorHAnsi"/>
+                <w:color w:val="000000"/>
+                <w:sz w:val="22"/>
+                <w:szCs w:val="22"/>
+              </w:rPr>
+            </w:pPr>
+            <w:r>
+              <w:rPr>
+                <w:rFonts w:asciiTheme="majorHAnsi" w:hAnsiTheme="majorHAnsi" w:cstheme="majorHAnsi"/>
+                <w:color w:val="000000"/>
+                <w:sz w:val="22"/>
+                <w:szCs w:val="22"/>
+              </w:rPr>
+              <w:t>0.017</w:t>
+            </w:r>
+          </w:p>
+        </w:tc>
+        <w:tc>
+          <w:tcPr>
+            <w:tcW w:w="2048" w:type="dxa"/>
+          </w:tcPr>
+          <w:p>
+            <w:pPr>
+              <w:pStyle w:val="HTMLPreformatted"/>
+              <w:shd w:val="clear" w:color="auto" w:fill="FFFFFF"/>
+              <w:wordWrap w:val="0"/>
+              <w:spacing w:line="360" w:lineRule="auto"/>
+              <w:jc w:val="center"/>
+              <w:textAlignment w:val="baseline"/>
+              <w:rPr>
+                <w:rFonts w:asciiTheme="majorHAnsi" w:hAnsiTheme="majorHAnsi" w:cstheme="majorHAnsi"/>
+                <w:color w:val="000000"/>
+                <w:sz w:val="22"/>
+                <w:szCs w:val="22"/>
+              </w:rPr>
+            </w:pPr>
+            <w:r>
+              <w:rPr>
+                <w:rFonts w:asciiTheme="majorHAnsi" w:hAnsiTheme="majorHAnsi" w:cstheme="majorHAnsi"/>
+                <w:color w:val="000000"/>
+                <w:sz w:val="22"/>
+                <w:szCs w:val="22"/>
+              </w:rPr>
+              <w:t>0.01</w:t>
+            </w:r>
+            <w:r>
+              <w:rPr>
+                <w:rFonts w:asciiTheme="majorHAnsi" w:hAnsiTheme="majorHAnsi" w:cstheme="majorHAnsi"/>
+                <w:color w:val="000000"/>
+                <w:sz w:val="22"/>
+                <w:szCs w:val="22"/>
+              </w:rPr>
+              <w:t>8</w:t>
+            </w:r>
+          </w:p>
+        </w:tc>
+        <w:tc>
+          <w:tcPr>
+            <w:tcW w:w="1718" w:type="dxa"/>
+          </w:tcPr>
+          <w:p>
+            <w:pPr>
+              <w:pStyle w:val="HTMLPreformatted"/>
+              <w:shd w:val="clear" w:color="auto" w:fill="FFFFFF"/>
+              <w:wordWrap w:val="0"/>
+              <w:spacing w:line="360" w:lineRule="auto"/>
+              <w:jc w:val="center"/>
+              <w:textAlignment w:val="baseline"/>
+              <w:rPr>
+                <w:rFonts w:asciiTheme="majorHAnsi" w:hAnsiTheme="majorHAnsi" w:cstheme="majorHAnsi"/>
+                <w:color w:val="000000"/>
+                <w:sz w:val="22"/>
+                <w:szCs w:val="22"/>
+              </w:rPr>
+            </w:pPr>
+            <w:r>
+              <w:rPr>
+                <w:rFonts w:asciiTheme="majorHAnsi" w:hAnsiTheme="majorHAnsi" w:cstheme="majorHAnsi"/>
+                <w:color w:val="000000"/>
+                <w:sz w:val="22"/>
+                <w:szCs w:val="22"/>
+              </w:rPr>
+              <w:t>0.01</w:t>
+            </w:r>
+            <w:r>
+              <w:rPr>
+                <w:rFonts w:asciiTheme="majorHAnsi" w:hAnsiTheme="majorHAnsi" w:cstheme="majorHAnsi"/>
+                <w:color w:val="000000"/>
+                <w:sz w:val="22"/>
+                <w:szCs w:val="22"/>
+              </w:rPr>
+              <w:t>9</w:t>
+            </w:r>
+          </w:p>
+        </w:tc>
+      </w:tr>
+      <w:tr>
+        <w:tc>
+          <w:tcPr>
+            <w:tcW w:w="2970" w:type="dxa"/>
           </w:tcPr>
           <w:p>
             <w:pPr>
@@ -748,7 +811,7 @@
         </w:tc>
         <w:tc>
           <w:tcPr>
-            <w:tcW w:w="1232" w:type="dxa"/>
+            <w:tcW w:w="1620" w:type="dxa"/>
           </w:tcPr>
           <w:p>
             <w:pPr>
@@ -956,7 +1019,7 @@
       <w:tr>
         <w:tc>
           <w:tcPr>
-            <w:tcW w:w="2908" w:type="dxa"/>
+            <w:tcW w:w="2970" w:type="dxa"/>
           </w:tcPr>
           <w:p>
             <w:pPr>
@@ -980,7 +1043,7 @@
         </w:tc>
         <w:tc>
           <w:tcPr>
-            <w:tcW w:w="1232" w:type="dxa"/>
+            <w:tcW w:w="1620" w:type="dxa"/>
           </w:tcPr>
           <w:p>
             <w:pPr>
@@ -1171,7 +1234,7 @@
       <w:tr>
         <w:tc>
           <w:tcPr>
-            <w:tcW w:w="2908" w:type="dxa"/>
+            <w:tcW w:w="2970" w:type="dxa"/>
           </w:tcPr>
           <w:p>
             <w:pPr>
@@ -1199,7 +1262,7 @@
         </w:tc>
         <w:tc>
           <w:tcPr>
-            <w:tcW w:w="1232" w:type="dxa"/>
+            <w:tcW w:w="1620" w:type="dxa"/>
           </w:tcPr>
           <w:p>
             <w:pPr>
@@ -1418,7 +1481,7 @@
       <w:tr>
         <w:tc>
           <w:tcPr>
-            <w:tcW w:w="2908" w:type="dxa"/>
+            <w:tcW w:w="2970" w:type="dxa"/>
           </w:tcPr>
           <w:p>
             <w:pPr>
@@ -1442,7 +1505,7 @@
         </w:tc>
         <w:tc>
           <w:tcPr>
-            <w:tcW w:w="1232" w:type="dxa"/>
+            <w:tcW w:w="1620" w:type="dxa"/>
           </w:tcPr>
           <w:p>
             <w:pPr>
@@ -1635,7 +1698,7 @@
       <w:tr>
         <w:tc>
           <w:tcPr>
-            <w:tcW w:w="2908" w:type="dxa"/>
+            <w:tcW w:w="2970" w:type="dxa"/>
           </w:tcPr>
           <w:p>
             <w:pPr>
@@ -1659,7 +1722,7 @@
         </w:tc>
         <w:tc>
           <w:tcPr>
-            <w:tcW w:w="1232" w:type="dxa"/>
+            <w:tcW w:w="1620" w:type="dxa"/>
           </w:tcPr>
           <w:p>
             <w:pPr>
@@ -1886,7 +1949,7 @@
       <w:tr>
         <w:tc>
           <w:tcPr>
-            <w:tcW w:w="2908" w:type="dxa"/>
+            <w:tcW w:w="2970" w:type="dxa"/>
           </w:tcPr>
           <w:p>
             <w:pPr>
@@ -1910,7 +1973,7 @@
         </w:tc>
         <w:tc>
           <w:tcPr>
-            <w:tcW w:w="1232" w:type="dxa"/>
+            <w:tcW w:w="1620" w:type="dxa"/>
           </w:tcPr>
           <w:p>
             <w:pPr>
@@ -2137,7 +2200,7 @@
       <w:tr>
         <w:tc>
           <w:tcPr>
-            <w:tcW w:w="2908" w:type="dxa"/>
+            <w:tcW w:w="2970" w:type="dxa"/>
           </w:tcPr>
           <w:p>
             <w:pPr>
@@ -2165,7 +2228,7 @@
         </w:tc>
         <w:tc>
           <w:tcPr>
-            <w:tcW w:w="1232" w:type="dxa"/>
+            <w:tcW w:w="1620" w:type="dxa"/>
           </w:tcPr>
           <w:p>
             <w:pPr>
@@ -2368,7 +2431,7 @@
       <w:tr>
         <w:tc>
           <w:tcPr>
-            <w:tcW w:w="2908" w:type="dxa"/>
+            <w:tcW w:w="2970" w:type="dxa"/>
           </w:tcPr>
           <w:p>
             <w:pPr>
@@ -2396,7 +2459,7 @@
         </w:tc>
         <w:tc>
           <w:tcPr>
-            <w:tcW w:w="1232" w:type="dxa"/>
+            <w:tcW w:w="1620" w:type="dxa"/>
           </w:tcPr>
           <w:p>
             <w:pPr>
@@ -2624,6 +2687,26 @@
         </w:tc>
       </w:tr>
     </w:tbl>
+    <w:p>
+      <w:pPr>
+        <w:spacing w:line="360" w:lineRule="auto"/>
+        <w:rPr>
+          <w:rFonts w:asciiTheme="majorHAnsi" w:hAnsiTheme="majorHAnsi" w:cstheme="majorHAnsi"/>
+          <w:sz w:val="22"/>
+          <w:szCs w:val="22"/>
+        </w:rPr>
+      </w:pPr>
+    </w:p>
+    <w:p>
+      <w:pPr>
+        <w:spacing w:line="360" w:lineRule="auto"/>
+        <w:rPr>
+          <w:rFonts w:asciiTheme="majorHAnsi" w:hAnsiTheme="majorHAnsi" w:cstheme="majorHAnsi"/>
+          <w:sz w:val="22"/>
+          <w:szCs w:val="22"/>
+        </w:rPr>
+      </w:pPr>
+    </w:p>
     <w:p>
       <w:pPr>
         <w:spacing w:line="360" w:lineRule="auto"/>

</xml_diff>